<commit_message>
Added justifications to what is not applicable on our project
</commit_message>
<xml_diff>
--- a/Avance3.27/Avance 3. Baseline.docx
+++ b/Avance3.27/Avance 3. Baseline.docx
@@ -52,12 +52,12 @@
           <wp:inline distB="0" distT="0" distL="0" distR="0">
             <wp:extent cx="2619375" cy="2543175"/>
             <wp:effectExtent b="0" l="0" r="0" t="0"/>
-            <wp:docPr descr="A blue and white logo&#10;&#10;Description automatically generated" id="1249408003" name="image1.png"/>
+            <wp:docPr descr="A blue and white logo&#10;&#10;Description automatically generated" id="1249408003" name="image2.png"/>
             <a:graphic>
               <a:graphicData uri="http://schemas.openxmlformats.org/drawingml/2006/picture">
                 <pic:pic>
                   <pic:nvPicPr>
-                    <pic:cNvPr descr="A blue and white logo&#10;&#10;Description automatically generated" id="0" name="image1.png"/>
+                    <pic:cNvPr descr="A blue and white logo&#10;&#10;Description automatically generated" id="0" name="image2.png"/>
                     <pic:cNvPicPr preferRelativeResize="0"/>
                   </pic:nvPicPr>
                   <pic:blipFill>
@@ -963,7 +963,7 @@
           <w:ilvl w:val="0"/>
           <w:numId w:val="1"/>
         </w:numPr>
-        <w:spacing w:after="0" w:afterAutospacing="0" w:before="0" w:lineRule="auto"/>
+        <w:spacing w:after="240" w:before="0" w:lineRule="auto"/>
         <w:ind w:left="720" w:hanging="360"/>
       </w:pPr>
       <w:r>
@@ -971,6 +971,22 @@
           <w:rtl w:val="0"/>
         </w:rPr>
         <w:t xml:space="preserve">¿Se puede determinar la importancia de las características para el modelo generado? </w:t>
+      </w:r>
+    </w:p>
+    <w:p>
+      <w:pPr>
+        <w:spacing w:after="240" w:before="0" w:lineRule="auto"/>
+        <w:ind w:left="720" w:firstLine="0"/>
+        <w:rPr>
+          <w:i w:val="1"/>
+        </w:rPr>
+      </w:pPr>
+      <w:r>
+        <w:rPr>
+          <w:i w:val="1"/>
+          <w:rtl w:val="0"/>
+        </w:rPr>
+        <w:t xml:space="preserve">En los modelos de deep learning basados en embeddings, como Word2Vec, BERT o RoBERTa, la relación entre las características y la importancia es más compleja porque el modelo no utiliza características explícitas como palabras aisladas, sino que transforma las palabras en vectores de alta dimensión. Estos vectores encapsulan la semántica y el contexto de las palabras, lo que dificulta la interpretación directa de la importancia de características.</w:t>
       </w:r>
     </w:p>
     <w:p>
@@ -1003,6 +1019,78 @@
     </w:p>
     <w:p>
       <w:pPr>
+        <w:spacing w:after="240" w:before="0" w:lineRule="auto"/>
+        <w:ind w:left="720" w:firstLine="0"/>
+        <w:rPr>
+          <w:i w:val="1"/>
+        </w:rPr>
+      </w:pPr>
+      <w:r>
+        <w:rPr>
+          <w:b w:val="1"/>
+          <w:i w:val="1"/>
+          <w:rtl w:val="0"/>
+        </w:rPr>
+        <w:t xml:space="preserve">No es un modelo supervisado</w:t>
+      </w:r>
+      <w:r>
+        <w:rPr>
+          <w:i w:val="1"/>
+          <w:rtl w:val="0"/>
+        </w:rPr>
+        <w:t xml:space="preserve">, por lo que no tiene un objetivo explícito de generalización.</w:t>
+      </w:r>
+    </w:p>
+    <w:p>
+      <w:pPr>
+        <w:spacing w:after="240" w:before="0" w:lineRule="auto"/>
+        <w:ind w:left="720" w:firstLine="0"/>
+        <w:rPr>
+          <w:i w:val="1"/>
+        </w:rPr>
+      </w:pPr>
+      <w:r>
+        <w:rPr>
+          <w:b w:val="1"/>
+          <w:i w:val="1"/>
+          <w:rtl w:val="0"/>
+        </w:rPr>
+        <w:t xml:space="preserve">No hay una salida directa o una predicción</w:t>
+      </w:r>
+      <w:r>
+        <w:rPr>
+          <w:i w:val="1"/>
+          <w:rtl w:val="0"/>
+        </w:rPr>
+        <w:t xml:space="preserve"> que pueda evaluarse en términos de ajuste en los datos de entrenamiento o prueba.</w:t>
+      </w:r>
+    </w:p>
+    <w:p>
+      <w:pPr>
+        <w:spacing w:after="240" w:before="0" w:lineRule="auto"/>
+        <w:ind w:left="720" w:firstLine="0"/>
+        <w:rPr>
+          <w:i w:val="1"/>
+        </w:rPr>
+      </w:pPr>
+      <w:r>
+        <w:rPr>
+          <w:b w:val="1"/>
+          <w:i w:val="1"/>
+          <w:rtl w:val="0"/>
+        </w:rPr>
+        <w:t xml:space="preserve">La evaluación se hace de forma indirecta</w:t>
+      </w:r>
+      <w:r>
+        <w:rPr>
+          <w:i w:val="1"/>
+          <w:rtl w:val="0"/>
+        </w:rPr>
+        <w:t xml:space="preserve"> a través de tareas downstream, no en términos de sobreajuste en el corpus original.</w:t>
+      </w:r>
+    </w:p>
+    <w:p>
+      <w:pPr>
         <w:rPr/>
       </w:pPr>
       <w:r>
@@ -1273,12 +1361,12 @@
           <wp:inline distB="114300" distT="114300" distL="114300" distR="114300">
             <wp:extent cx="5731200" cy="3492500"/>
             <wp:effectExtent b="0" l="0" r="0" t="0"/>
-            <wp:docPr id="1249408004" name="image2.png"/>
+            <wp:docPr id="1249408004" name="image1.png"/>
             <a:graphic>
               <a:graphicData uri="http://schemas.openxmlformats.org/drawingml/2006/picture">
                 <pic:pic>
                   <pic:nvPicPr>
-                    <pic:cNvPr id="0" name="image2.png"/>
+                    <pic:cNvPr id="0" name="image1.png"/>
                     <pic:cNvPicPr preferRelativeResize="0"/>
                   </pic:nvPicPr>
                   <pic:blipFill>

</xml_diff>